<commit_message>
Added more cafes in the filter document
</commit_message>
<xml_diff>
--- a/Logic and System Design/Filters.docx
+++ b/Logic and System Design/Filters.docx
@@ -44,19 +44,11 @@
           <w:lang w:val="en-US"/>
         </w:rPr>
       </w:pPr>
-      <w:proofErr w:type="gramStart"/>
-      <w:r>
-        <w:rPr>
-          <w:lang w:val="en-US"/>
-        </w:rPr>
-        <w:t>Café :</w:t>
-      </w:r>
-      <w:proofErr w:type="gramEnd"/>
-      <w:r>
-        <w:rPr>
-          <w:lang w:val="en-US"/>
-        </w:rPr>
-        <w:t xml:space="preserve"> </w:t>
+      <w:r>
+        <w:rPr>
+          <w:lang w:val="en-US"/>
+        </w:rPr>
+        <w:t xml:space="preserve">Café : </w:t>
       </w:r>
     </w:p>
     <w:p>
@@ -155,6 +147,62 @@
           <w:lang w:val="en-US"/>
         </w:rPr>
         <w:t xml:space="preserve">NSTP Café </w:t>
+      </w:r>
+    </w:p>
+    <w:p>
+      <w:pPr>
+        <w:pStyle w:val="ListParagraph"/>
+        <w:rPr>
+          <w:lang w:val="en-US"/>
+        </w:rPr>
+      </w:pPr>
+      <w:r>
+        <w:rPr>
+          <w:lang w:val="en-US"/>
+        </w:rPr>
+        <w:t>NBS Café</w:t>
+      </w:r>
+    </w:p>
+    <w:p>
+      <w:pPr>
+        <w:pStyle w:val="ListParagraph"/>
+        <w:rPr>
+          <w:lang w:val="en-US"/>
+        </w:rPr>
+      </w:pPr>
+      <w:r>
+        <w:rPr>
+          <w:lang w:val="en-US"/>
+        </w:rPr>
+        <w:t>S3H Café</w:t>
+      </w:r>
+    </w:p>
+    <w:p>
+      <w:pPr>
+        <w:pStyle w:val="ListParagraph"/>
+        <w:rPr>
+          <w:lang w:val="en-US"/>
+        </w:rPr>
+      </w:pPr>
+      <w:r>
+        <w:rPr>
+          <w:lang w:val="en-US"/>
+        </w:rPr>
+        <w:t>Khaapa SEECS</w:t>
+      </w:r>
+    </w:p>
+    <w:p>
+      <w:pPr>
+        <w:pStyle w:val="ListParagraph"/>
+        <w:rPr>
+          <w:lang w:val="en-US"/>
+        </w:rPr>
+      </w:pPr>
+      <w:r>
+        <w:rPr>
+          <w:lang w:val="en-US"/>
+        </w:rPr>
+        <w:t>SCME Cafe</w:t>
       </w:r>
     </w:p>
     <w:p>
@@ -172,21 +220,7 @@
         <w:rPr>
           <w:lang w:val="en-US"/>
         </w:rPr>
-        <w:t xml:space="preserve">Food </w:t>
-      </w:r>
-      <w:proofErr w:type="gramStart"/>
-      <w:r>
-        <w:rPr>
-          <w:lang w:val="en-US"/>
-        </w:rPr>
-        <w:t>Type :</w:t>
-      </w:r>
-      <w:proofErr w:type="gramEnd"/>
-      <w:r>
-        <w:rPr>
-          <w:lang w:val="en-US"/>
-        </w:rPr>
-        <w:t xml:space="preserve"> </w:t>
+        <w:t xml:space="preserve">Food Type : </w:t>
       </w:r>
     </w:p>
     <w:p>

</xml_diff>

<commit_message>
Added item filtering flowchart
</commit_message>
<xml_diff>
--- a/Logic and System Design/Filters.docx
+++ b/Logic and System Design/Filters.docx
@@ -44,11 +44,19 @@
           <w:lang w:val="en-US"/>
         </w:rPr>
       </w:pPr>
-      <w:r>
-        <w:rPr>
-          <w:lang w:val="en-US"/>
-        </w:rPr>
-        <w:t xml:space="preserve">Café : </w:t>
+      <w:proofErr w:type="gramStart"/>
+      <w:r>
+        <w:rPr>
+          <w:lang w:val="en-US"/>
+        </w:rPr>
+        <w:t>Café :</w:t>
+      </w:r>
+      <w:proofErr w:type="gramEnd"/>
+      <w:r>
+        <w:rPr>
+          <w:lang w:val="en-US"/>
+        </w:rPr>
+        <w:t xml:space="preserve"> </w:t>
       </w:r>
     </w:p>
     <w:p>
@@ -220,7 +228,21 @@
         <w:rPr>
           <w:lang w:val="en-US"/>
         </w:rPr>
-        <w:t xml:space="preserve">Food Type : </w:t>
+        <w:t xml:space="preserve">Food </w:t>
+      </w:r>
+      <w:proofErr w:type="gramStart"/>
+      <w:r>
+        <w:rPr>
+          <w:lang w:val="en-US"/>
+        </w:rPr>
+        <w:t>Type :</w:t>
+      </w:r>
+      <w:proofErr w:type="gramEnd"/>
+      <w:r>
+        <w:rPr>
+          <w:lang w:val="en-US"/>
+        </w:rPr>
+        <w:t xml:space="preserve"> </w:t>
       </w:r>
     </w:p>
     <w:p>
@@ -238,7 +260,7 @@
         <w:rPr>
           <w:lang w:val="en-US"/>
         </w:rPr>
-        <w:t>Meal</w:t>
+        <w:t>Savory</w:t>
       </w:r>
     </w:p>
     <w:p>
@@ -292,7 +314,13 @@
         <w:rPr>
           <w:lang w:val="en-US"/>
         </w:rPr>
-        <w:t>Drink</w:t>
+        <w:t>Dri</w:t>
+      </w:r>
+      <w:r>
+        <w:rPr>
+          <w:lang w:val="en-US"/>
+        </w:rPr>
+        <w:t>nk</w:t>
       </w:r>
     </w:p>
     <w:p>
@@ -382,7 +410,49 @@
         <w:rPr>
           <w:lang w:val="en-US"/>
         </w:rPr>
-        <w:t>Savory</w:t>
+        <w:t>S</w:t>
+      </w:r>
+      <w:r>
+        <w:rPr>
+          <w:lang w:val="en-US"/>
+        </w:rPr>
+        <w:t>picy</w:t>
+      </w:r>
+    </w:p>
+    <w:p>
+      <w:pPr>
+        <w:pStyle w:val="ListParagraph"/>
+        <w:numPr>
+          <w:ilvl w:val="0"/>
+          <w:numId w:val="2"/>
+        </w:numPr>
+        <w:rPr>
+          <w:lang w:val="en-US"/>
+        </w:rPr>
+      </w:pPr>
+      <w:r>
+        <w:rPr>
+          <w:lang w:val="en-US"/>
+        </w:rPr>
+        <w:t>Sweet</w:t>
+      </w:r>
+    </w:p>
+    <w:p>
+      <w:pPr>
+        <w:pStyle w:val="ListParagraph"/>
+        <w:numPr>
+          <w:ilvl w:val="0"/>
+          <w:numId w:val="7"/>
+        </w:numPr>
+        <w:rPr>
+          <w:lang w:val="en-US"/>
+        </w:rPr>
+      </w:pPr>
+      <w:r>
+        <w:rPr>
+          <w:lang w:val="en-US"/>
+        </w:rPr>
+        <w:t>Dessert</w:t>
       </w:r>
     </w:p>
     <w:p>
@@ -416,6 +486,95 @@
 <file path=word/numbering.xml><?xml version="1.0" encoding="utf-8"?>
 <w:numbering xmlns:wpc="http://schemas.microsoft.com/office/word/2010/wordprocessingCanvas" xmlns:cx="http://schemas.microsoft.com/office/drawing/2014/chartex" xmlns:cx1="http://schemas.microsoft.com/office/drawing/2015/9/8/chartex" xmlns:cx2="http://schemas.microsoft.com/office/drawing/2015/10/21/chartex" xmlns:cx3="http://schemas.microsoft.com/office/drawing/2016/5/9/chartex" xmlns:cx4="http://schemas.microsoft.com/office/drawing/2016/5/10/chartex" xmlns:cx5="http://schemas.microsoft.com/office/drawing/2016/5/11/chartex" xmlns:cx6="http://schemas.microsoft.com/office/drawing/2016/5/12/chartex" xmlns:cx7="http://schemas.microsoft.com/office/drawing/2016/5/13/chartex" xmlns:cx8="http://schemas.microsoft.com/office/drawing/2016/5/14/chartex" xmlns:mc="http://schemas.openxmlformats.org/markup-compatibility/2006" xmlns:aink="http://schemas.microsoft.com/office/drawing/2016/ink" xmlns:am3d="http://schemas.microsoft.com/office/drawing/2017/model3d" xmlns:o="urn:schemas-microsoft-com:office:office" xmlns:oel="http://schemas.microsoft.com/office/2019/extlst" xmlns:r="http://schemas.openxmlformats.org/officeDocument/2006/relationships" xmlns:m="http://schemas.openxmlformats.org/officeDocument/2006/math" xmlns:v="urn:schemas-microsoft-com:vml" xmlns:wp14="http://schemas.microsoft.com/office/word/2010/wordprocessingDrawing" xmlns:wp="http://schemas.openxmlformats.org/drawingml/2006/wordprocessingDrawing" xmlns:w10="urn:schemas-microsoft-com:office:word" xmlns:w="http://schemas.openxmlformats.org/wordprocessingml/2006/main" xmlns:w14="http://schemas.microsoft.com/office/word/2010/wordml" xmlns:w15="http://schemas.microsoft.com/office/word/2012/wordml" xmlns:w16cex="http://schemas.microsoft.com/office/word/2018/wordml/cex" xmlns:w16cid="http://schemas.microsoft.com/office/word/2016/wordml/cid" xmlns:w16="http://schemas.microsoft.com/office/word/2018/wordml" xmlns:w16du="http://schemas.microsoft.com/office/word/2023/wordml/word16du" xmlns:w16sdtdh="http://schemas.microsoft.com/office/word/2020/wordml/sdtdatahash" xmlns:w16sdtfl="http://schemas.microsoft.com/office/word/2024/wordml/sdtformatlock" xmlns:w16se="http://schemas.microsoft.com/office/word/2015/wordml/symex" xmlns:wpg="http://schemas.microsoft.com/office/word/2010/wordprocessingGroup" xmlns:wpi="http://schemas.microsoft.com/office/word/2010/wordprocessingInk" xmlns:wne="http://schemas.microsoft.com/office/word/2006/wordml" xmlns:wps="http://schemas.microsoft.com/office/word/2010/wordprocessingShape" mc:Ignorable="w14 w15 w16se w16cid w16 w16cex w16sdtdh w16sdtfl w16du wp14">
   <w:abstractNum w:abstractNumId="0" w15:restartNumberingAfterBreak="0">
+    <w:nsid w:val="23CB4A02"/>
+    <w:multiLevelType w:val="hybridMultilevel"/>
+    <w:tmpl w:val="135ADDEC"/>
+    <w:lvl w:ilvl="0" w:tplc="5D8C5DF6">
+      <w:start w:val="1"/>
+      <w:numFmt w:val="lowerRoman"/>
+      <w:lvlText w:val="%1."/>
+      <w:lvlJc w:val="left"/>
+      <w:pPr>
+        <w:ind w:left="2160" w:hanging="720"/>
+      </w:pPr>
+      <w:rPr>
+        <w:rFonts w:hint="default"/>
+      </w:rPr>
+    </w:lvl>
+    <w:lvl w:ilvl="1" w:tplc="10000019" w:tentative="1">
+      <w:start w:val="1"/>
+      <w:numFmt w:val="lowerLetter"/>
+      <w:lvlText w:val="%2."/>
+      <w:lvlJc w:val="left"/>
+      <w:pPr>
+        <w:ind w:left="2520" w:hanging="360"/>
+      </w:pPr>
+    </w:lvl>
+    <w:lvl w:ilvl="2" w:tplc="1000001B" w:tentative="1">
+      <w:start w:val="1"/>
+      <w:numFmt w:val="lowerRoman"/>
+      <w:lvlText w:val="%3."/>
+      <w:lvlJc w:val="right"/>
+      <w:pPr>
+        <w:ind w:left="3240" w:hanging="180"/>
+      </w:pPr>
+    </w:lvl>
+    <w:lvl w:ilvl="3" w:tplc="1000000F" w:tentative="1">
+      <w:start w:val="1"/>
+      <w:numFmt w:val="decimal"/>
+      <w:lvlText w:val="%4."/>
+      <w:lvlJc w:val="left"/>
+      <w:pPr>
+        <w:ind w:left="3960" w:hanging="360"/>
+      </w:pPr>
+    </w:lvl>
+    <w:lvl w:ilvl="4" w:tplc="10000019" w:tentative="1">
+      <w:start w:val="1"/>
+      <w:numFmt w:val="lowerLetter"/>
+      <w:lvlText w:val="%5."/>
+      <w:lvlJc w:val="left"/>
+      <w:pPr>
+        <w:ind w:left="4680" w:hanging="360"/>
+      </w:pPr>
+    </w:lvl>
+    <w:lvl w:ilvl="5" w:tplc="1000001B" w:tentative="1">
+      <w:start w:val="1"/>
+      <w:numFmt w:val="lowerRoman"/>
+      <w:lvlText w:val="%6."/>
+      <w:lvlJc w:val="right"/>
+      <w:pPr>
+        <w:ind w:left="5400" w:hanging="180"/>
+      </w:pPr>
+    </w:lvl>
+    <w:lvl w:ilvl="6" w:tplc="1000000F" w:tentative="1">
+      <w:start w:val="1"/>
+      <w:numFmt w:val="decimal"/>
+      <w:lvlText w:val="%7."/>
+      <w:lvlJc w:val="left"/>
+      <w:pPr>
+        <w:ind w:left="6120" w:hanging="360"/>
+      </w:pPr>
+    </w:lvl>
+    <w:lvl w:ilvl="7" w:tplc="10000019" w:tentative="1">
+      <w:start w:val="1"/>
+      <w:numFmt w:val="lowerLetter"/>
+      <w:lvlText w:val="%8."/>
+      <w:lvlJc w:val="left"/>
+      <w:pPr>
+        <w:ind w:left="6840" w:hanging="360"/>
+      </w:pPr>
+    </w:lvl>
+    <w:lvl w:ilvl="8" w:tplc="1000001B" w:tentative="1">
+      <w:start w:val="1"/>
+      <w:numFmt w:val="lowerRoman"/>
+      <w:lvlText w:val="%9."/>
+      <w:lvlJc w:val="right"/>
+      <w:pPr>
+        <w:ind w:left="7560" w:hanging="180"/>
+      </w:pPr>
+    </w:lvl>
+  </w:abstractNum>
+  <w:abstractNum w:abstractNumId="1" w15:restartNumberingAfterBreak="0">
     <w:nsid w:val="2C9047A4"/>
     <w:multiLevelType w:val="hybridMultilevel"/>
     <w:tmpl w:val="50F64BBA"/>
@@ -501,7 +660,7 @@
       </w:pPr>
     </w:lvl>
   </w:abstractNum>
-  <w:abstractNum w:abstractNumId="1" w15:restartNumberingAfterBreak="0">
+  <w:abstractNum w:abstractNumId="2" w15:restartNumberingAfterBreak="0">
     <w:nsid w:val="557820AD"/>
     <w:multiLevelType w:val="hybridMultilevel"/>
     <w:tmpl w:val="AB78BF9A"/>
@@ -587,7 +746,7 @@
       </w:pPr>
     </w:lvl>
   </w:abstractNum>
-  <w:abstractNum w:abstractNumId="2" w15:restartNumberingAfterBreak="0">
+  <w:abstractNum w:abstractNumId="3" w15:restartNumberingAfterBreak="0">
     <w:nsid w:val="580625DE"/>
     <w:multiLevelType w:val="hybridMultilevel"/>
     <w:tmpl w:val="4E3EEF48"/>
@@ -676,10 +835,10 @@
       </w:pPr>
     </w:lvl>
   </w:abstractNum>
-  <w:abstractNum w:abstractNumId="3" w15:restartNumberingAfterBreak="0">
+  <w:abstractNum w:abstractNumId="4" w15:restartNumberingAfterBreak="0">
     <w:nsid w:val="5F6F7055"/>
     <w:multiLevelType w:val="hybridMultilevel"/>
-    <w:tmpl w:val="7BA61D22"/>
+    <w:tmpl w:val="014C0416"/>
     <w:lvl w:ilvl="0" w:tplc="10000001">
       <w:start w:val="1"/>
       <w:numFmt w:val="bullet"/>
@@ -789,7 +948,96 @@
       </w:rPr>
     </w:lvl>
   </w:abstractNum>
-  <w:abstractNum w:abstractNumId="4" w15:restartNumberingAfterBreak="0">
+  <w:abstractNum w:abstractNumId="5" w15:restartNumberingAfterBreak="0">
+    <w:nsid w:val="60806BD8"/>
+    <w:multiLevelType w:val="hybridMultilevel"/>
+    <w:tmpl w:val="22128816"/>
+    <w:lvl w:ilvl="0" w:tplc="C368ED96">
+      <w:start w:val="1"/>
+      <w:numFmt w:val="decimal"/>
+      <w:lvlText w:val="%1."/>
+      <w:lvlJc w:val="left"/>
+      <w:pPr>
+        <w:ind w:left="1800" w:hanging="360"/>
+      </w:pPr>
+      <w:rPr>
+        <w:rFonts w:hint="default"/>
+      </w:rPr>
+    </w:lvl>
+    <w:lvl w:ilvl="1" w:tplc="10000019" w:tentative="1">
+      <w:start w:val="1"/>
+      <w:numFmt w:val="lowerLetter"/>
+      <w:lvlText w:val="%2."/>
+      <w:lvlJc w:val="left"/>
+      <w:pPr>
+        <w:ind w:left="2520" w:hanging="360"/>
+      </w:pPr>
+    </w:lvl>
+    <w:lvl w:ilvl="2" w:tplc="1000001B" w:tentative="1">
+      <w:start w:val="1"/>
+      <w:numFmt w:val="lowerRoman"/>
+      <w:lvlText w:val="%3."/>
+      <w:lvlJc w:val="right"/>
+      <w:pPr>
+        <w:ind w:left="3240" w:hanging="180"/>
+      </w:pPr>
+    </w:lvl>
+    <w:lvl w:ilvl="3" w:tplc="1000000F" w:tentative="1">
+      <w:start w:val="1"/>
+      <w:numFmt w:val="decimal"/>
+      <w:lvlText w:val="%4."/>
+      <w:lvlJc w:val="left"/>
+      <w:pPr>
+        <w:ind w:left="3960" w:hanging="360"/>
+      </w:pPr>
+    </w:lvl>
+    <w:lvl w:ilvl="4" w:tplc="10000019" w:tentative="1">
+      <w:start w:val="1"/>
+      <w:numFmt w:val="lowerLetter"/>
+      <w:lvlText w:val="%5."/>
+      <w:lvlJc w:val="left"/>
+      <w:pPr>
+        <w:ind w:left="4680" w:hanging="360"/>
+      </w:pPr>
+    </w:lvl>
+    <w:lvl w:ilvl="5" w:tplc="1000001B" w:tentative="1">
+      <w:start w:val="1"/>
+      <w:numFmt w:val="lowerRoman"/>
+      <w:lvlText w:val="%6."/>
+      <w:lvlJc w:val="right"/>
+      <w:pPr>
+        <w:ind w:left="5400" w:hanging="180"/>
+      </w:pPr>
+    </w:lvl>
+    <w:lvl w:ilvl="6" w:tplc="1000000F" w:tentative="1">
+      <w:start w:val="1"/>
+      <w:numFmt w:val="decimal"/>
+      <w:lvlText w:val="%7."/>
+      <w:lvlJc w:val="left"/>
+      <w:pPr>
+        <w:ind w:left="6120" w:hanging="360"/>
+      </w:pPr>
+    </w:lvl>
+    <w:lvl w:ilvl="7" w:tplc="10000019" w:tentative="1">
+      <w:start w:val="1"/>
+      <w:numFmt w:val="lowerLetter"/>
+      <w:lvlText w:val="%8."/>
+      <w:lvlJc w:val="left"/>
+      <w:pPr>
+        <w:ind w:left="6840" w:hanging="360"/>
+      </w:pPr>
+    </w:lvl>
+    <w:lvl w:ilvl="8" w:tplc="1000001B" w:tentative="1">
+      <w:start w:val="1"/>
+      <w:numFmt w:val="lowerRoman"/>
+      <w:lvlText w:val="%9."/>
+      <w:lvlJc w:val="right"/>
+      <w:pPr>
+        <w:ind w:left="7560" w:hanging="180"/>
+      </w:pPr>
+    </w:lvl>
+  </w:abstractNum>
+  <w:abstractNum w:abstractNumId="6" w15:restartNumberingAfterBreak="0">
     <w:nsid w:val="68C64458"/>
     <w:multiLevelType w:val="hybridMultilevel"/>
     <w:tmpl w:val="59A469E0"/>
@@ -876,18 +1124,24 @@
     </w:lvl>
   </w:abstractNum>
   <w:num w:numId="1" w16cid:durableId="515922470">
+    <w:abstractNumId w:val="3"/>
+  </w:num>
+  <w:num w:numId="2" w16cid:durableId="2143647420">
+    <w:abstractNumId w:val="4"/>
+  </w:num>
+  <w:num w:numId="3" w16cid:durableId="839393347">
     <w:abstractNumId w:val="2"/>
   </w:num>
-  <w:num w:numId="2" w16cid:durableId="2143647420">
-    <w:abstractNumId w:val="3"/>
+  <w:num w:numId="4" w16cid:durableId="665133003">
+    <w:abstractNumId w:val="6"/>
   </w:num>
-  <w:num w:numId="3" w16cid:durableId="839393347">
+  <w:num w:numId="5" w16cid:durableId="997657988">
     <w:abstractNumId w:val="1"/>
   </w:num>
-  <w:num w:numId="4" w16cid:durableId="665133003">
-    <w:abstractNumId w:val="4"/>
+  <w:num w:numId="6" w16cid:durableId="968628567">
+    <w:abstractNumId w:val="5"/>
   </w:num>
-  <w:num w:numId="5" w16cid:durableId="997657988">
+  <w:num w:numId="7" w16cid:durableId="742217908">
     <w:abstractNumId w:val="0"/>
   </w:num>
 </w:numbering>

</xml_diff>